<commit_message>
subo el pom conexión a mysql
Considerar que en el pom para el jpa se debe tener creado el archivo application.properties
</commit_message>
<xml_diff>
--- a/complete/src/doc/import_project_intelligen_ide.docx
+++ b/complete/src/doc/import_project_intelligen_ide.docx
@@ -563,6 +563,17 @@
             </a:graphic>
           </wp:inline>
         </w:drawing>
+      </w:r>
+    </w:p>
+    <w:p/>
+    <w:p>
+      <w:pPr>
+        <w:rPr>
+          <w:u w:val="single"/>
+        </w:rPr>
+      </w:pPr>
+      <w:r>
+        <w:t>https://spring.io/guides/gs/accessing-data-mysql/</w:t>
       </w:r>
       <w:bookmarkStart w:id="0" w:name="_GoBack"/>
       <w:bookmarkEnd w:id="0"/>

</xml_diff>